<commit_message>
added more details on sql file
</commit_message>
<xml_diff>
--- a/SQL.docx
+++ b/SQL.docx
@@ -8,19 +8,25 @@
           <w:lang w:val="en-US"/>
         </w:rPr>
       </w:pPr>
-      <w:proofErr w:type="gramStart"/>
-      <w:r>
-        <w:rPr>
-          <w:lang w:val="en-US"/>
-        </w:rPr>
-        <w:t>Database :</w:t>
-      </w:r>
-      <w:proofErr w:type="gramEnd"/>
-      <w:r>
-        <w:rPr>
-          <w:lang w:val="en-US"/>
-        </w:rPr>
-        <w:t xml:space="preserve"> its a page on hard disk </w:t>
+      <w:r>
+        <w:rPr>
+          <w:lang w:val="en-US"/>
+        </w:rPr>
+        <w:t xml:space="preserve">Database : </w:t>
+      </w:r>
+      <w:proofErr w:type="spellStart"/>
+      <w:r>
+        <w:rPr>
+          <w:lang w:val="en-US"/>
+        </w:rPr>
+        <w:t>its</w:t>
+      </w:r>
+      <w:proofErr w:type="spellEnd"/>
+      <w:r>
+        <w:rPr>
+          <w:lang w:val="en-US"/>
+        </w:rPr>
+        <w:t xml:space="preserve"> a page on hard disk </w:t>
       </w:r>
     </w:p>
     <w:p>
@@ -238,14 +244,7 @@
         <w:rPr>
           <w:lang w:val="en-US"/>
         </w:rPr>
-        <w:t xml:space="preserve"> insert one row, this file will register this action </w:t>
-      </w:r>
-      <w:proofErr w:type="gramStart"/>
-      <w:r>
-        <w:rPr>
-          <w:lang w:val="en-US"/>
-        </w:rPr>
-        <w:t xml:space="preserve">“ </w:t>
+        <w:t xml:space="preserve"> insert one row, this file will register this action “ </w:t>
       </w:r>
       <w:proofErr w:type="spellStart"/>
       <w:r>
@@ -255,12 +254,738 @@
         <w:t>fatam</w:t>
       </w:r>
       <w:proofErr w:type="spellEnd"/>
-      <w:proofErr w:type="gramEnd"/>
       <w:r>
         <w:rPr>
           <w:lang w:val="en-US"/>
         </w:rPr>
         <w:t xml:space="preserve"> insert row in table x and this is the insertion that happen ….”</w:t>
+      </w:r>
+      <w:proofErr w:type="spellStart"/>
+      <w:r>
+        <w:rPr>
+          <w:lang w:val="en-US"/>
+        </w:rPr>
+        <w:t>its</w:t>
+      </w:r>
+      <w:proofErr w:type="spellEnd"/>
+      <w:r>
+        <w:rPr>
+          <w:lang w:val="en-US"/>
+        </w:rPr>
+        <w:t xml:space="preserve"> like archive file </w:t>
+      </w:r>
+    </w:p>
+    <w:p>
+      <w:pPr>
+        <w:rPr>
+          <w:lang w:val="en-US"/>
+        </w:rPr>
+      </w:pPr>
+      <w:r>
+        <w:rPr>
+          <w:lang w:val="en-US"/>
+        </w:rPr>
+        <w:t xml:space="preserve">Write the path of the folder that you created on the path section </w:t>
+      </w:r>
+    </w:p>
+    <w:p>
+      <w:pPr>
+        <w:rPr>
+          <w:lang w:val="en-US"/>
+        </w:rPr>
+      </w:pPr>
+      <w:r>
+        <w:rPr>
+          <w:lang w:val="en-US"/>
+        </w:rPr>
+        <w:t xml:space="preserve">Check the place you create the database </w:t>
+      </w:r>
+    </w:p>
+    <w:p>
+      <w:pPr>
+        <w:rPr>
+          <w:lang w:val="en-US"/>
+        </w:rPr>
+      </w:pPr>
+      <w:r>
+        <w:rPr>
+          <w:lang w:val="en-US"/>
+        </w:rPr>
+        <w:t xml:space="preserve">All the previous step to create the new database </w:t>
+      </w:r>
+    </w:p>
+    <w:p>
+      <w:pPr>
+        <w:rPr>
+          <w:lang w:val="en-US"/>
+        </w:rPr>
+      </w:pPr>
+      <w:r>
+        <w:rPr>
+          <w:lang w:val="en-US"/>
+        </w:rPr>
+        <w:t xml:space="preserve">But what </w:t>
+      </w:r>
+      <w:r>
+        <w:rPr>
+          <w:lang w:val="en-US"/>
+        </w:rPr>
+        <w:t xml:space="preserve">if we want to bring our database? </w:t>
+      </w:r>
+    </w:p>
+    <w:p>
+      <w:pPr>
+        <w:rPr>
+          <w:lang w:val="en-US"/>
+        </w:rPr>
+      </w:pPr>
+      <w:r>
+        <w:rPr>
+          <w:lang w:val="en-US"/>
+        </w:rPr>
+        <w:t xml:space="preserve">Right click on the database </w:t>
+      </w:r>
+      <w:r>
+        <w:rPr>
+          <w:lang w:val="en-US"/>
+        </w:rPr>
+        <w:sym w:font="Wingdings" w:char="F0E0"/>
+      </w:r>
+      <w:r>
+        <w:rPr>
+          <w:lang w:val="en-US"/>
+        </w:rPr>
+        <w:t>task</w:t>
+      </w:r>
+      <w:r>
+        <w:rPr>
+          <w:lang w:val="en-US"/>
+        </w:rPr>
+        <w:sym w:font="Wingdings" w:char="F0E0"/>
+      </w:r>
+      <w:r>
+        <w:rPr>
+          <w:lang w:val="en-US"/>
+        </w:rPr>
+        <w:t>backup</w:t>
+      </w:r>
+      <w:r>
+        <w:rPr>
+          <w:lang w:val="en-US"/>
+        </w:rPr>
+        <w:t xml:space="preserve"> </w:t>
+      </w:r>
+      <w:r>
+        <w:rPr>
+          <w:lang w:val="en-US"/>
+        </w:rPr>
+        <w:sym w:font="Wingdings" w:char="F0E0"/>
+      </w:r>
+      <w:r>
+        <w:rPr>
+          <w:lang w:val="en-US"/>
+        </w:rPr>
+        <w:t xml:space="preserve"> remove the default path </w:t>
+      </w:r>
+      <w:r>
+        <w:rPr>
+          <w:lang w:val="en-US"/>
+        </w:rPr>
+        <w:sym w:font="Wingdings" w:char="F0E0"/>
+      </w:r>
+      <w:r>
+        <w:rPr>
+          <w:lang w:val="en-US"/>
+        </w:rPr>
+        <w:t xml:space="preserve"> add </w:t>
+      </w:r>
+      <w:r>
+        <w:rPr>
+          <w:lang w:val="en-US"/>
+        </w:rPr>
+        <w:sym w:font="Wingdings" w:char="F0E0"/>
+      </w:r>
+      <w:r>
+        <w:rPr>
+          <w:lang w:val="en-US"/>
+        </w:rPr>
+        <w:t xml:space="preserve"> select the file </w:t>
+      </w:r>
+      <w:r>
+        <w:rPr>
+          <w:lang w:val="en-US"/>
+        </w:rPr>
+        <w:sym w:font="Wingdings" w:char="F0E0"/>
+      </w:r>
+      <w:r>
+        <w:rPr>
+          <w:lang w:val="en-US"/>
+        </w:rPr>
+        <w:t xml:space="preserve"> write the name of the database </w:t>
+      </w:r>
+      <w:r>
+        <w:rPr>
+          <w:lang w:val="en-US"/>
+        </w:rPr>
+        <w:sym w:font="Wingdings" w:char="F0E0"/>
+      </w:r>
+      <w:r>
+        <w:rPr>
+          <w:lang w:val="en-US"/>
+        </w:rPr>
+        <w:t xml:space="preserve"> </w:t>
+      </w:r>
+      <w:proofErr w:type="spellStart"/>
+      <w:r>
+        <w:rPr>
+          <w:lang w:val="en-US"/>
+        </w:rPr>
+        <w:t>name.bak</w:t>
+      </w:r>
+      <w:proofErr w:type="spellEnd"/>
+    </w:p>
+    <w:p>
+      <w:pPr>
+        <w:rPr>
+          <w:lang w:val="en-US"/>
+        </w:rPr>
+      </w:pPr>
+      <w:r>
+        <w:rPr>
+          <w:lang w:val="en-US"/>
+        </w:rPr>
+        <w:t>To restore the database go again to the data</w:t>
+      </w:r>
+      <w:r>
+        <w:rPr>
+          <w:lang w:val="en-US"/>
+        </w:rPr>
+        <w:t xml:space="preserve">base click and chose </w:t>
+      </w:r>
+      <w:r>
+        <w:rPr>
+          <w:lang w:val="en-US"/>
+        </w:rPr>
+        <w:t>restore</w:t>
+      </w:r>
+      <w:r>
+        <w:rPr>
+          <w:lang w:val="en-US"/>
+        </w:rPr>
+        <w:t xml:space="preserve"> </w:t>
+      </w:r>
+      <w:r>
+        <w:rPr>
+          <w:lang w:val="en-US"/>
+        </w:rPr>
+        <w:sym w:font="Wingdings" w:char="F0E0"/>
+      </w:r>
+      <w:r>
+        <w:rPr>
+          <w:lang w:val="en-US"/>
+        </w:rPr>
+        <w:t xml:space="preserve"> from device </w:t>
+      </w:r>
+      <w:r>
+        <w:rPr>
+          <w:lang w:val="en-US"/>
+        </w:rPr>
+        <w:sym w:font="Wingdings" w:char="F0E0"/>
+      </w:r>
+      <w:r>
+        <w:rPr>
+          <w:lang w:val="en-US"/>
+        </w:rPr>
+        <w:t xml:space="preserve"> choose the database </w:t>
+      </w:r>
+      <w:r>
+        <w:rPr>
+          <w:lang w:val="en-US"/>
+        </w:rPr>
+        <w:sym w:font="Wingdings" w:char="F0E0"/>
+      </w:r>
+      <w:r>
+        <w:rPr>
+          <w:lang w:val="en-US"/>
+        </w:rPr>
+        <w:t xml:space="preserve"> add</w:t>
+      </w:r>
+      <w:r>
+        <w:rPr>
+          <w:lang w:val="en-US"/>
+        </w:rPr>
+        <w:sym w:font="Wingdings" w:char="F0E0"/>
+      </w:r>
+      <w:r>
+        <w:rPr>
+          <w:lang w:val="en-US"/>
+        </w:rPr>
+        <w:t xml:space="preserve"> ok </w:t>
+      </w:r>
+    </w:p>
+    <w:p>
+      <w:pPr>
+        <w:rPr>
+          <w:lang w:val="en-US"/>
+        </w:rPr>
+      </w:pPr>
+      <w:r>
+        <w:rPr>
+          <w:lang w:val="en-US"/>
+        </w:rPr>
+        <w:t>Is it okay to do copy and paste ?</w:t>
+      </w:r>
+    </w:p>
+    <w:p>
+      <w:pPr>
+        <w:rPr>
+          <w:lang w:val="en-US"/>
+        </w:rPr>
+      </w:pPr>
+      <w:r>
+        <w:rPr>
+          <w:lang w:val="en-US"/>
+        </w:rPr>
+        <w:t>No ! why</w:t>
+      </w:r>
+      <w:r>
+        <w:rPr>
+          <w:lang w:val="en-US"/>
+        </w:rPr>
+        <w:t xml:space="preserve"> </w:t>
+      </w:r>
+      <w:r>
+        <w:rPr>
+          <w:lang w:val="en-US"/>
+        </w:rPr>
+        <w:sym w:font="Wingdings" w:char="F0E0"/>
+      </w:r>
+      <w:r>
+        <w:rPr>
+          <w:lang w:val="en-US"/>
+        </w:rPr>
+        <w:t xml:space="preserve"> service </w:t>
+      </w:r>
+    </w:p>
+    <w:p>
+      <w:pPr>
+        <w:rPr>
+          <w:lang w:val="en-US"/>
+        </w:rPr>
+      </w:pPr>
+      <w:proofErr w:type="spellStart"/>
+      <w:r>
+        <w:rPr>
+          <w:lang w:val="en-US"/>
+        </w:rPr>
+        <w:t>Lets</w:t>
+      </w:r>
+      <w:proofErr w:type="spellEnd"/>
+      <w:r>
+        <w:rPr>
+          <w:lang w:val="en-US"/>
+        </w:rPr>
+        <w:t xml:space="preserve"> try on excel , CMD </w:t>
+      </w:r>
+      <w:r>
+        <w:rPr>
+          <w:lang w:val="en-US"/>
+        </w:rPr>
+        <w:sym w:font="Wingdings" w:char="F0E0"/>
+      </w:r>
+      <w:r>
+        <w:rPr>
+          <w:lang w:val="en-US"/>
+        </w:rPr>
+        <w:t xml:space="preserve"> </w:t>
+      </w:r>
+      <w:proofErr w:type="spellStart"/>
+      <w:r>
+        <w:rPr>
+          <w:lang w:val="en-US"/>
+        </w:rPr>
+        <w:t>sqlcmd</w:t>
+      </w:r>
+      <w:proofErr w:type="spellEnd"/>
+      <w:r>
+        <w:rPr>
+          <w:lang w:val="en-US"/>
+        </w:rPr>
+        <w:t xml:space="preserve"> -s “.” -d “ITI” GO select …. </w:t>
+      </w:r>
+      <w:proofErr w:type="spellStart"/>
+      <w:r>
+        <w:rPr>
+          <w:lang w:val="en-US"/>
+        </w:rPr>
+        <w:t>E</w:t>
+      </w:r>
+      <w:r>
+        <w:rPr>
+          <w:lang w:val="en-US"/>
+        </w:rPr>
+        <w:t>tc</w:t>
+      </w:r>
+      <w:proofErr w:type="spellEnd"/>
+    </w:p>
+    <w:p>
+      <w:pPr>
+        <w:rPr>
+          <w:lang w:val="en-US"/>
+        </w:rPr>
+      </w:pPr>
+      <w:r>
+        <w:rPr>
+          <w:lang w:val="en-US"/>
+        </w:rPr>
+        <w:t xml:space="preserve">Create table </w:t>
+      </w:r>
+      <w:r>
+        <w:rPr>
+          <w:lang w:val="en-US"/>
+        </w:rPr>
+        <w:sym w:font="Wingdings" w:char="F0E0"/>
+      </w:r>
+      <w:r>
+        <w:rPr>
+          <w:lang w:val="en-US"/>
+        </w:rPr>
+        <w:t xml:space="preserve"> new table </w:t>
+      </w:r>
+      <w:r>
+        <w:rPr>
+          <w:lang w:val="en-US"/>
+        </w:rPr>
+        <w:sym w:font="Wingdings" w:char="F0E0"/>
+      </w:r>
+      <w:r>
+        <w:rPr>
+          <w:lang w:val="en-US"/>
+        </w:rPr>
+        <w:t xml:space="preserve"> right click to PK </w:t>
+      </w:r>
+      <w:r>
+        <w:rPr>
+          <w:lang w:val="en-US"/>
+        </w:rPr>
+        <w:sym w:font="Wingdings" w:char="F0E0"/>
+      </w:r>
+      <w:r>
+        <w:rPr>
+          <w:lang w:val="en-US"/>
+        </w:rPr>
+        <w:t xml:space="preserve"> if you forgot to add PK click design </w:t>
+      </w:r>
+    </w:p>
+    <w:p>
+      <w:pPr>
+        <w:rPr>
+          <w:lang w:val="en-US"/>
+        </w:rPr>
+      </w:pPr>
+      <w:r>
+        <w:rPr>
+          <w:lang w:val="en-US"/>
+        </w:rPr>
+        <w:t xml:space="preserve">If </w:t>
+      </w:r>
+      <w:proofErr w:type="spellStart"/>
+      <w:r>
+        <w:rPr>
+          <w:lang w:val="en-US"/>
+        </w:rPr>
+        <w:t>composit</w:t>
+      </w:r>
+      <w:proofErr w:type="spellEnd"/>
+      <w:r>
+        <w:rPr>
+          <w:lang w:val="en-US"/>
+        </w:rPr>
+        <w:t xml:space="preserve"> PK click ctrl to highlight </w:t>
+      </w:r>
+    </w:p>
+    <w:p>
+      <w:pPr>
+        <w:rPr>
+          <w:lang w:val="en-US"/>
+        </w:rPr>
+      </w:pPr>
+      <w:r>
+        <w:rPr>
+          <w:lang w:val="en-US"/>
+        </w:rPr>
+        <w:t>Ctrl + s to save the table</w:t>
+      </w:r>
+    </w:p>
+    <w:p>
+      <w:pPr>
+        <w:rPr>
+          <w:lang w:val="en-US"/>
+        </w:rPr>
+      </w:pPr>
+    </w:p>
+    <w:p>
+      <w:pPr>
+        <w:rPr>
+          <w:rtl/>
+          <w:lang w:val="en-US" w:bidi="ar-OM"/>
+        </w:rPr>
+      </w:pPr>
+      <w:r>
+        <w:rPr>
+          <w:rFonts w:hint="cs"/>
+          <w:rtl/>
+          <w:lang w:val="en-US" w:bidi="ar-OM"/>
+        </w:rPr>
+        <w:t xml:space="preserve">اذا نسينا مثلا كولوم ونريد نضيفه ، م مسموح </w:t>
+      </w:r>
+      <w:proofErr w:type="spellStart"/>
+      <w:r>
+        <w:rPr>
+          <w:rFonts w:hint="cs"/>
+          <w:rtl/>
+          <w:lang w:val="en-US" w:bidi="ar-OM"/>
+        </w:rPr>
+        <w:t>لانه</w:t>
+      </w:r>
+      <w:proofErr w:type="spellEnd"/>
+      <w:r>
+        <w:rPr>
+          <w:rFonts w:hint="cs"/>
+          <w:rtl/>
+          <w:lang w:val="en-US" w:bidi="ar-OM"/>
+        </w:rPr>
+        <w:t xml:space="preserve"> انت تغير في </w:t>
+      </w:r>
+      <w:proofErr w:type="spellStart"/>
+      <w:r>
+        <w:rPr>
+          <w:rFonts w:hint="cs"/>
+          <w:rtl/>
+          <w:lang w:val="en-US" w:bidi="ar-OM"/>
+        </w:rPr>
+        <w:t>الستركتشر</w:t>
+      </w:r>
+      <w:proofErr w:type="spellEnd"/>
+      <w:r>
+        <w:rPr>
+          <w:rFonts w:hint="cs"/>
+          <w:rtl/>
+          <w:lang w:val="en-US" w:bidi="ar-OM"/>
+        </w:rPr>
+        <w:t xml:space="preserve"> تبع </w:t>
+      </w:r>
+      <w:proofErr w:type="spellStart"/>
+      <w:r>
+        <w:rPr>
+          <w:rFonts w:hint="cs"/>
+          <w:rtl/>
+          <w:lang w:val="en-US" w:bidi="ar-OM"/>
+        </w:rPr>
+        <w:t>التيبل</w:t>
+      </w:r>
+      <w:proofErr w:type="spellEnd"/>
+      <w:r>
+        <w:rPr>
+          <w:rFonts w:hint="cs"/>
+          <w:rtl/>
+          <w:lang w:val="en-US" w:bidi="ar-OM"/>
+        </w:rPr>
+        <w:t xml:space="preserve"> بس بما انه نحن نتعلم لازم نفعل </w:t>
+      </w:r>
+      <w:proofErr w:type="spellStart"/>
+      <w:r>
+        <w:rPr>
+          <w:rFonts w:hint="cs"/>
+          <w:rtl/>
+          <w:lang w:val="en-US" w:bidi="ar-OM"/>
+        </w:rPr>
+        <w:t>الخاصيه</w:t>
+      </w:r>
+      <w:proofErr w:type="spellEnd"/>
+      <w:r>
+        <w:rPr>
+          <w:rFonts w:hint="cs"/>
+          <w:rtl/>
+          <w:lang w:val="en-US" w:bidi="ar-OM"/>
+        </w:rPr>
+        <w:t xml:space="preserve"> الي تخلينا نغلط ونجرب</w:t>
+      </w:r>
+    </w:p>
+    <w:p>
+      <w:pPr>
+        <w:rPr>
+          <w:lang w:val="en-US" w:bidi="ar-OM"/>
+        </w:rPr>
+      </w:pPr>
+      <w:r>
+        <w:rPr>
+          <w:lang w:val="en-US" w:bidi="ar-OM"/>
+        </w:rPr>
+        <w:t>Tool</w:t>
+      </w:r>
+      <w:r>
+        <w:rPr>
+          <w:lang w:val="en-US" w:bidi="ar-OM"/>
+        </w:rPr>
+        <w:sym w:font="Wingdings" w:char="F0E0"/>
+      </w:r>
+      <w:r>
+        <w:rPr>
+          <w:lang w:val="en-US" w:bidi="ar-OM"/>
+        </w:rPr>
+        <w:t xml:space="preserve"> options </w:t>
+      </w:r>
+      <w:r>
+        <w:rPr>
+          <w:lang w:val="en-US" w:bidi="ar-OM"/>
+        </w:rPr>
+        <w:sym w:font="Wingdings" w:char="F0E0"/>
+      </w:r>
+      <w:r>
+        <w:rPr>
+          <w:lang w:val="en-US" w:bidi="ar-OM"/>
+        </w:rPr>
+        <w:t xml:space="preserve">designer </w:t>
+      </w:r>
+      <w:r>
+        <w:rPr>
+          <w:lang w:val="en-US" w:bidi="ar-OM"/>
+        </w:rPr>
+        <w:sym w:font="Wingdings" w:char="F0E0"/>
+      </w:r>
+      <w:r>
+        <w:rPr>
+          <w:lang w:val="en-US" w:bidi="ar-OM"/>
+        </w:rPr>
+        <w:t xml:space="preserve"> remove the prevent saving change</w:t>
+      </w:r>
+    </w:p>
+    <w:p>
+      <w:pPr>
+        <w:rPr>
+          <w:lang w:val="en-US" w:bidi="ar-OM"/>
+        </w:rPr>
+      </w:pPr>
+    </w:p>
+    <w:p>
+      <w:pPr>
+        <w:rPr>
+          <w:lang w:val="en-US" w:bidi="ar-OM"/>
+        </w:rPr>
+      </w:pPr>
+      <w:r>
+        <w:rPr>
+          <w:lang w:val="en-US" w:bidi="ar-OM"/>
+        </w:rPr>
+        <w:t xml:space="preserve">For the FK </w:t>
+      </w:r>
+      <w:r>
+        <w:rPr>
+          <w:lang w:val="en-US" w:bidi="ar-OM"/>
+        </w:rPr>
+        <w:sym w:font="Wingdings" w:char="F0E0"/>
+      </w:r>
+      <w:r>
+        <w:rPr>
+          <w:lang w:val="en-US" w:bidi="ar-OM"/>
+        </w:rPr>
+        <w:t xml:space="preserve"> click on DB diagram </w:t>
+      </w:r>
+      <w:r>
+        <w:rPr>
+          <w:lang w:val="en-US" w:bidi="ar-OM"/>
+        </w:rPr>
+        <w:sym w:font="Wingdings" w:char="F0E0"/>
+      </w:r>
+      <w:r>
+        <w:rPr>
+          <w:lang w:val="en-US" w:bidi="ar-OM"/>
+        </w:rPr>
+        <w:t xml:space="preserve">new diagram </w:t>
+      </w:r>
+      <w:r>
+        <w:rPr>
+          <w:lang w:val="en-US" w:bidi="ar-OM"/>
+        </w:rPr>
+        <w:sym w:font="Wingdings" w:char="F0E0"/>
+      </w:r>
+      <w:r>
+        <w:rPr>
+          <w:lang w:val="en-US" w:bidi="ar-OM"/>
+        </w:rPr>
+        <w:t xml:space="preserve">select all table </w:t>
+      </w:r>
+    </w:p>
+    <w:p>
+      <w:pPr>
+        <w:rPr>
+          <w:lang w:val="en-US" w:bidi="ar-OM"/>
+        </w:rPr>
+      </w:pPr>
+      <w:r>
+        <w:rPr>
+          <w:lang w:val="en-US" w:bidi="ar-OM"/>
+        </w:rPr>
+        <w:t>Drag PK to FK</w:t>
+      </w:r>
+    </w:p>
+    <w:p>
+      <w:pPr>
+        <w:rPr>
+          <w:lang w:val="en-US" w:bidi="ar-OM"/>
+        </w:rPr>
+      </w:pPr>
+      <w:r>
+        <w:rPr>
+          <w:lang w:val="en-US" w:bidi="ar-OM"/>
+        </w:rPr>
+        <w:t xml:space="preserve">This </w:t>
+      </w:r>
+      <w:r>
+        <w:rPr>
+          <w:lang w:val="en-US" w:bidi="ar-OM"/>
+        </w:rPr>
+        <w:t xml:space="preserve">is not ERD this is </w:t>
+      </w:r>
+      <w:r>
+        <w:rPr>
+          <w:lang w:val="en-US" w:bidi="ar-OM"/>
+        </w:rPr>
+        <w:sym w:font="Wingdings" w:char="F0E0"/>
+      </w:r>
+      <w:r>
+        <w:rPr>
+          <w:lang w:val="en-US" w:bidi="ar-OM"/>
+        </w:rPr>
+        <w:t xml:space="preserve">DB diagram </w:t>
+      </w:r>
+    </w:p>
+    <w:p>
+      <w:pPr>
+        <w:rPr>
+          <w:rFonts w:hint="cs"/>
+          <w:lang w:val="en-US" w:bidi="ar-OM"/>
+        </w:rPr>
+      </w:pPr>
+      <w:r>
+        <w:rPr>
+          <w:lang w:val="en-US" w:bidi="ar-OM"/>
+        </w:rPr>
+        <w:lastRenderedPageBreak/>
+        <w:t xml:space="preserve">To add data </w:t>
+      </w:r>
+      <w:r>
+        <w:rPr>
+          <w:lang w:val="en-US" w:bidi="ar-OM"/>
+        </w:rPr>
+        <w:sym w:font="Wingdings" w:char="F0E0"/>
+      </w:r>
+      <w:r>
+        <w:rPr>
+          <w:lang w:val="en-US" w:bidi="ar-OM"/>
+        </w:rPr>
+        <w:t xml:space="preserve"> click edit </w:t>
       </w:r>
     </w:p>
     <w:p>

</xml_diff>